<commit_message>
created sporty + tutorial stuff
</commit_message>
<xml_diff>
--- a/Final Year Project/Report/Final Year Project Report.docx
+++ b/Final Year Project/Report/Final Year Project Report.docx
@@ -100,7 +100,7 @@
         <w:jc w:val="left"/>
       </w:pPr>
       <w:r>
-        <w:t>Project Title</w:t>
+        <w:t>Sports App</w:t>
       </w:r>
     </w:p>
     <w:p/>
@@ -118,20 +118,13 @@
         <w:pStyle w:val="TitlePage-Author"/>
       </w:pPr>
       <w:r>
-        <w:fldChar w:fldCharType="begin"/>
-      </w:r>
-      <w:r>
-        <w:instrText xml:space="preserve"> MACROBUTTON  AcceptAllChangesInDoc "Full Name of the Author" </w:instrText>
-      </w:r>
-      <w:bookmarkStart w:id="14" w:name="_Toc125867330"/>
-      <w:bookmarkStart w:id="15" w:name="_Toc125874064"/>
-      <w:bookmarkStart w:id="16" w:name="_Toc125879199"/>
-      <w:r>
-        <w:fldChar w:fldCharType="end"/>
-      </w:r>
-      <w:bookmarkEnd w:id="14"/>
-      <w:bookmarkEnd w:id="15"/>
-      <w:bookmarkEnd w:id="16"/>
+        <w:t xml:space="preserve">Hamid </w:t>
+      </w:r>
+      <w:proofErr w:type="spellStart"/>
+      <w:r>
+        <w:t>Mujatab</w:t>
+      </w:r>
+      <w:proofErr w:type="spellEnd"/>
     </w:p>
     <w:p>
       <w:pPr>
@@ -146,20 +139,8 @@
         <w:pStyle w:val="TitlePage-Year"/>
       </w:pPr>
       <w:r>
-        <w:fldChar w:fldCharType="begin"/>
-      </w:r>
-      <w:r>
-        <w:instrText xml:space="preserve"> MACROBUTTON  AcceptAllChangesInDoc "Year of Publication" </w:instrText>
-      </w:r>
-      <w:bookmarkStart w:id="17" w:name="_Toc125867331"/>
-      <w:bookmarkStart w:id="18" w:name="_Toc125874065"/>
-      <w:bookmarkStart w:id="19" w:name="_Toc125879200"/>
-      <w:r>
-        <w:fldChar w:fldCharType="end"/>
-      </w:r>
-      <w:bookmarkEnd w:id="17"/>
-      <w:bookmarkEnd w:id="18"/>
-      <w:bookmarkEnd w:id="19"/>
+        <w:t>2020</w:t>
+      </w:r>
     </w:p>
     <w:p/>
     <w:p/>
@@ -442,32 +423,31 @@
       </w:r>
     </w:p>
     <w:p>
-      <w:r>
-        <w:fldChar w:fldCharType="begin"/>
-      </w:r>
-      <w:r>
-        <w:instrText xml:space="preserve"> MACROBUTTON  AcceptAllChangesInDoc "Full Name of the Author" </w:instrText>
-      </w:r>
-      <w:r>
-        <w:fldChar w:fldCharType="end"/>
-      </w:r>
-      <w:bookmarkStart w:id="20" w:name="_Toc124922232"/>
-      <w:bookmarkStart w:id="21" w:name="_Toc125788010"/>
-      <w:bookmarkStart w:id="22" w:name="_Toc125788061"/>
+      <w:bookmarkStart w:id="14" w:name="_Toc124922232"/>
+      <w:bookmarkStart w:id="15" w:name="_Toc125788010"/>
+      <w:bookmarkStart w:id="16" w:name="_Toc125788061"/>
+      <w:r>
+        <w:t xml:space="preserve">Hamid </w:t>
+      </w:r>
+      <w:bookmarkStart w:id="17" w:name="_GoBack"/>
+      <w:bookmarkEnd w:id="17"/>
+      <w:r>
+        <w:t>Mujtaba</w:t>
+      </w:r>
     </w:p>
     <w:p>
       <w:pPr>
         <w:pStyle w:val="PageHeadings"/>
       </w:pPr>
-      <w:bookmarkStart w:id="23" w:name="_Toc25923297"/>
+      <w:bookmarkStart w:id="18" w:name="_Toc25923297"/>
       <w:r>
         <w:lastRenderedPageBreak/>
         <w:t>Abstract</w:t>
       </w:r>
-      <w:bookmarkEnd w:id="20"/>
-      <w:bookmarkEnd w:id="21"/>
-      <w:bookmarkEnd w:id="22"/>
-      <w:bookmarkEnd w:id="23"/>
+      <w:bookmarkEnd w:id="14"/>
+      <w:bookmarkEnd w:id="15"/>
+      <w:bookmarkEnd w:id="16"/>
+      <w:bookmarkEnd w:id="18"/>
     </w:p>
     <w:p>
       <w:pPr>
@@ -560,9 +540,9 @@
         </w:rPr>
         <w:t>.</w:t>
       </w:r>
-      <w:bookmarkStart w:id="24" w:name="_Toc124922233"/>
-      <w:bookmarkStart w:id="25" w:name="_Toc125788011"/>
-      <w:bookmarkStart w:id="26" w:name="_Toc125788062"/>
+      <w:bookmarkStart w:id="19" w:name="_Toc124922233"/>
+      <w:bookmarkStart w:id="20" w:name="_Toc125788011"/>
+      <w:bookmarkStart w:id="21" w:name="_Toc125788062"/>
       <w:r>
         <w:rPr>
           <w:lang w:val="en-AU"/>
@@ -644,119 +624,119 @@
       <w:pPr>
         <w:pStyle w:val="PageHeadings"/>
       </w:pPr>
-      <w:bookmarkStart w:id="27" w:name="_Toc25923298"/>
+      <w:bookmarkStart w:id="22" w:name="_Toc25923298"/>
       <w:r>
         <w:lastRenderedPageBreak/>
         <w:t>Acknowledgements</w:t>
       </w:r>
+      <w:bookmarkEnd w:id="19"/>
+      <w:bookmarkEnd w:id="20"/>
+      <w:bookmarkEnd w:id="21"/>
+      <w:bookmarkEnd w:id="22"/>
+    </w:p>
+    <w:p>
+      <w:r>
+        <w:t>Enter acknow</w:t>
+      </w:r>
+      <w:smartTag w:uri="urn:schemas-microsoft-com:office:smarttags" w:element="PersonName">
+        <w:r>
+          <w:t>l</w:t>
+        </w:r>
+      </w:smartTag>
+      <w:r>
+        <w:t>edgements here. It is usua</w:t>
+      </w:r>
+      <w:smartTag w:uri="urn:schemas-microsoft-com:office:smarttags" w:element="PersonName">
+        <w:r>
+          <w:t>l</w:t>
+        </w:r>
+      </w:smartTag>
+      <w:r>
+        <w:t xml:space="preserve"> to acknow</w:t>
+      </w:r>
+      <w:smartTag w:uri="urn:schemas-microsoft-com:office:smarttags" w:element="PersonName">
+        <w:r>
+          <w:t>l</w:t>
+        </w:r>
+      </w:smartTag>
+      <w:r>
+        <w:t>edge those that have assisted you in your work and wi</w:t>
+      </w:r>
+      <w:smartTag w:uri="urn:schemas-microsoft-com:office:smarttags" w:element="PersonName">
+        <w:r>
+          <w:t>l</w:t>
+        </w:r>
+      </w:smartTag>
+      <w:smartTag w:uri="urn:schemas-microsoft-com:office:smarttags" w:element="PersonName">
+        <w:r>
+          <w:t>l</w:t>
+        </w:r>
+      </w:smartTag>
+      <w:r>
+        <w:t xml:space="preserve"> norma</w:t>
+      </w:r>
+      <w:smartTag w:uri="urn:schemas-microsoft-com:office:smarttags" w:element="PersonName">
+        <w:r>
+          <w:t>l</w:t>
+        </w:r>
+      </w:smartTag>
+      <w:smartTag w:uri="urn:schemas-microsoft-com:office:smarttags" w:element="PersonName">
+        <w:r>
+          <w:t>l</w:t>
+        </w:r>
+      </w:smartTag>
+      <w:r>
+        <w:t>y inc</w:t>
+      </w:r>
+      <w:smartTag w:uri="urn:schemas-microsoft-com:office:smarttags" w:element="PersonName">
+        <w:r>
+          <w:t>l</w:t>
+        </w:r>
+      </w:smartTag>
+      <w:r>
+        <w:t>ude your main project supervisor. The order of acknow</w:t>
+      </w:r>
+      <w:smartTag w:uri="urn:schemas-microsoft-com:office:smarttags" w:element="PersonName">
+        <w:r>
+          <w:t>l</w:t>
+        </w:r>
+      </w:smartTag>
+      <w:r>
+        <w:t xml:space="preserve">edgments (most important first) and their respective </w:t>
+      </w:r>
+      <w:smartTag w:uri="urn:schemas-microsoft-com:office:smarttags" w:element="PersonName">
+        <w:r>
+          <w:t>l</w:t>
+        </w:r>
+      </w:smartTag>
+      <w:r>
+        <w:t>ength indicates their re</w:t>
+      </w:r>
+      <w:smartTag w:uri="urn:schemas-microsoft-com:office:smarttags" w:element="PersonName">
+        <w:r>
+          <w:t>l</w:t>
+        </w:r>
+      </w:smartTag>
+      <w:r>
+        <w:t>ative importance to you.</w:t>
+      </w:r>
+      <w:bookmarkStart w:id="23" w:name="_Toc124922234"/>
+      <w:bookmarkStart w:id="24" w:name="_Toc125788012"/>
+      <w:bookmarkStart w:id="25" w:name="_Toc125788063"/>
+    </w:p>
+    <w:p>
+      <w:pPr>
+        <w:pStyle w:val="PageHeadings"/>
+      </w:pPr>
+      <w:bookmarkStart w:id="26" w:name="_Toc25923299"/>
+      <w:r>
+        <w:lastRenderedPageBreak/>
+        <w:t>Table of Contents</w:t>
+      </w:r>
+      <w:bookmarkEnd w:id="23"/>
       <w:bookmarkEnd w:id="24"/>
       <w:bookmarkEnd w:id="25"/>
       <w:bookmarkEnd w:id="26"/>
-      <w:bookmarkEnd w:id="27"/>
-    </w:p>
-    <w:p>
-      <w:r>
-        <w:t>Enter acknow</w:t>
-      </w:r>
-      <w:smartTag w:uri="urn:schemas-microsoft-com:office:smarttags" w:element="PersonName">
-        <w:r>
-          <w:t>l</w:t>
-        </w:r>
-      </w:smartTag>
-      <w:r>
-        <w:t>edgements here. It is usua</w:t>
-      </w:r>
-      <w:smartTag w:uri="urn:schemas-microsoft-com:office:smarttags" w:element="PersonName">
-        <w:r>
-          <w:t>l</w:t>
-        </w:r>
-      </w:smartTag>
-      <w:r>
-        <w:t xml:space="preserve"> to acknow</w:t>
-      </w:r>
-      <w:smartTag w:uri="urn:schemas-microsoft-com:office:smarttags" w:element="PersonName">
-        <w:r>
-          <w:t>l</w:t>
-        </w:r>
-      </w:smartTag>
-      <w:r>
-        <w:t>edge those that have assisted you in your work and wi</w:t>
-      </w:r>
-      <w:smartTag w:uri="urn:schemas-microsoft-com:office:smarttags" w:element="PersonName">
-        <w:r>
-          <w:t>l</w:t>
-        </w:r>
-      </w:smartTag>
-      <w:smartTag w:uri="urn:schemas-microsoft-com:office:smarttags" w:element="PersonName">
-        <w:r>
-          <w:t>l</w:t>
-        </w:r>
-      </w:smartTag>
-      <w:r>
-        <w:t xml:space="preserve"> norma</w:t>
-      </w:r>
-      <w:smartTag w:uri="urn:schemas-microsoft-com:office:smarttags" w:element="PersonName">
-        <w:r>
-          <w:t>l</w:t>
-        </w:r>
-      </w:smartTag>
-      <w:smartTag w:uri="urn:schemas-microsoft-com:office:smarttags" w:element="PersonName">
-        <w:r>
-          <w:t>l</w:t>
-        </w:r>
-      </w:smartTag>
-      <w:r>
-        <w:t>y inc</w:t>
-      </w:r>
-      <w:smartTag w:uri="urn:schemas-microsoft-com:office:smarttags" w:element="PersonName">
-        <w:r>
-          <w:t>l</w:t>
-        </w:r>
-      </w:smartTag>
-      <w:r>
-        <w:t>ude your main project supervisor. The order of acknow</w:t>
-      </w:r>
-      <w:smartTag w:uri="urn:schemas-microsoft-com:office:smarttags" w:element="PersonName">
-        <w:r>
-          <w:t>l</w:t>
-        </w:r>
-      </w:smartTag>
-      <w:r>
-        <w:t xml:space="preserve">edgments (most important first) and their respective </w:t>
-      </w:r>
-      <w:smartTag w:uri="urn:schemas-microsoft-com:office:smarttags" w:element="PersonName">
-        <w:r>
-          <w:t>l</w:t>
-        </w:r>
-      </w:smartTag>
-      <w:r>
-        <w:t>ength indicates their re</w:t>
-      </w:r>
-      <w:smartTag w:uri="urn:schemas-microsoft-com:office:smarttags" w:element="PersonName">
-        <w:r>
-          <w:t>l</w:t>
-        </w:r>
-      </w:smartTag>
-      <w:r>
-        <w:t>ative importance to you.</w:t>
-      </w:r>
-      <w:bookmarkStart w:id="28" w:name="_Toc124922234"/>
-      <w:bookmarkStart w:id="29" w:name="_Toc125788012"/>
-      <w:bookmarkStart w:id="30" w:name="_Toc125788063"/>
-    </w:p>
-    <w:p>
-      <w:pPr>
-        <w:pStyle w:val="PageHeadings"/>
-      </w:pPr>
-      <w:bookmarkStart w:id="31" w:name="_Toc25923299"/>
-      <w:r>
-        <w:lastRenderedPageBreak/>
-        <w:t>Table of Contents</w:t>
-      </w:r>
-      <w:bookmarkEnd w:id="28"/>
-      <w:bookmarkEnd w:id="29"/>
-      <w:bookmarkEnd w:id="30"/>
-      <w:bookmarkEnd w:id="31"/>
     </w:p>
     <w:p>
       <w:pPr>
@@ -3298,8 +3278,6 @@
           <w:fldChar w:fldCharType="end"/>
         </w:r>
       </w:hyperlink>
-      <w:bookmarkStart w:id="32" w:name="_GoBack"/>
-      <w:bookmarkEnd w:id="32"/>
     </w:p>
     <w:p>
       <w:pPr>
@@ -3791,16 +3769,16 @@
       <w:pPr>
         <w:pStyle w:val="PageHeadings"/>
       </w:pPr>
-      <w:bookmarkStart w:id="33" w:name="_Toc125788013"/>
-      <w:bookmarkStart w:id="34" w:name="_Toc125788064"/>
-      <w:bookmarkStart w:id="35" w:name="_Toc25923300"/>
+      <w:bookmarkStart w:id="27" w:name="_Toc125788013"/>
+      <w:bookmarkStart w:id="28" w:name="_Toc125788064"/>
+      <w:bookmarkStart w:id="29" w:name="_Toc25923300"/>
       <w:r>
         <w:lastRenderedPageBreak/>
         <w:t>List of Figures</w:t>
       </w:r>
-      <w:bookmarkEnd w:id="33"/>
-      <w:bookmarkEnd w:id="34"/>
-      <w:bookmarkEnd w:id="35"/>
+      <w:bookmarkEnd w:id="27"/>
+      <w:bookmarkEnd w:id="28"/>
+      <w:bookmarkEnd w:id="29"/>
     </w:p>
     <w:p>
       <w:pPr>
@@ -3991,9 +3969,9 @@
       <w:pPr>
         <w:pStyle w:val="PageHeadings"/>
       </w:pPr>
-      <w:bookmarkStart w:id="36" w:name="_Toc125788014"/>
-      <w:bookmarkStart w:id="37" w:name="_Toc125788065"/>
-      <w:bookmarkStart w:id="38" w:name="_Toc25923301"/>
+      <w:bookmarkStart w:id="30" w:name="_Toc125788014"/>
+      <w:bookmarkStart w:id="31" w:name="_Toc125788065"/>
+      <w:bookmarkStart w:id="32" w:name="_Toc25923301"/>
       <w:r>
         <w:lastRenderedPageBreak/>
         <w:t>List of Tab</w:t>
@@ -4006,9 +3984,9 @@
       <w:r>
         <w:t>es</w:t>
       </w:r>
-      <w:bookmarkEnd w:id="36"/>
-      <w:bookmarkEnd w:id="37"/>
-      <w:bookmarkEnd w:id="38"/>
+      <w:bookmarkEnd w:id="30"/>
+      <w:bookmarkEnd w:id="31"/>
+      <w:bookmarkEnd w:id="32"/>
     </w:p>
     <w:p>
       <w:pPr>
@@ -4237,57 +4215,57 @@
       <w:pPr>
         <w:pStyle w:val="ChapterNumber"/>
       </w:pPr>
-      <w:bookmarkStart w:id="39" w:name="_Toc125874066"/>
-      <w:bookmarkStart w:id="40" w:name="_Toc125879201"/>
-      <w:bookmarkStart w:id="41" w:name="_Toc25923302"/>
+      <w:bookmarkStart w:id="33" w:name="_Toc125874066"/>
+      <w:bookmarkStart w:id="34" w:name="_Toc125879201"/>
+      <w:bookmarkStart w:id="35" w:name="_Toc25923302"/>
+      <w:bookmarkEnd w:id="33"/>
+      <w:bookmarkEnd w:id="34"/>
+      <w:bookmarkEnd w:id="35"/>
+    </w:p>
+    <w:p>
+      <w:pPr>
+        <w:pStyle w:val="CHAPTERHEADING"/>
+      </w:pPr>
+      <w:bookmarkStart w:id="36" w:name="_Toc125788016"/>
+      <w:bookmarkStart w:id="37" w:name="_Toc125788067"/>
+      <w:bookmarkStart w:id="38" w:name="_Toc25923303"/>
+      <w:r>
+        <w:t>Int</w:t>
+      </w:r>
+      <w:r>
+        <w:t>r</w:t>
+      </w:r>
+      <w:r>
+        <w:t>oduction</w:t>
+      </w:r>
+      <w:bookmarkEnd w:id="36"/>
+      <w:bookmarkEnd w:id="37"/>
+      <w:bookmarkEnd w:id="38"/>
+      <w:r>
+        <w:t xml:space="preserve"> </w:t>
+      </w:r>
+    </w:p>
+    <w:p>
+      <w:pPr>
+        <w:pStyle w:val="SectionHeading1"/>
+      </w:pPr>
+      <w:bookmarkStart w:id="39" w:name="_Toc125874067"/>
+      <w:bookmarkStart w:id="40" w:name="_Toc125879202"/>
+      <w:bookmarkStart w:id="41" w:name="_Toc25923304"/>
+      <w:r>
+        <w:t>Intro</w:t>
+      </w:r>
+      <w:r>
+        <w:t>d</w:t>
+      </w:r>
+      <w:r>
+        <w:t>uction</w:t>
+      </w:r>
       <w:bookmarkEnd w:id="39"/>
       <w:bookmarkEnd w:id="40"/>
       <w:bookmarkEnd w:id="41"/>
     </w:p>
     <w:p>
-      <w:pPr>
-        <w:pStyle w:val="CHAPTERHEADING"/>
-      </w:pPr>
-      <w:bookmarkStart w:id="42" w:name="_Toc125788016"/>
-      <w:bookmarkStart w:id="43" w:name="_Toc125788067"/>
-      <w:bookmarkStart w:id="44" w:name="_Toc25923303"/>
-      <w:r>
-        <w:t>Int</w:t>
-      </w:r>
-      <w:r>
-        <w:t>r</w:t>
-      </w:r>
-      <w:r>
-        <w:t>oduction</w:t>
-      </w:r>
-      <w:bookmarkEnd w:id="42"/>
-      <w:bookmarkEnd w:id="43"/>
-      <w:bookmarkEnd w:id="44"/>
-      <w:r>
-        <w:t xml:space="preserve"> </w:t>
-      </w:r>
-    </w:p>
-    <w:p>
-      <w:pPr>
-        <w:pStyle w:val="SectionHeading1"/>
-      </w:pPr>
-      <w:bookmarkStart w:id="45" w:name="_Toc125874067"/>
-      <w:bookmarkStart w:id="46" w:name="_Toc125879202"/>
-      <w:bookmarkStart w:id="47" w:name="_Toc25923304"/>
-      <w:r>
-        <w:t>Intro</w:t>
-      </w:r>
-      <w:r>
-        <w:t>d</w:t>
-      </w:r>
-      <w:r>
-        <w:t>uction</w:t>
-      </w:r>
-      <w:bookmarkEnd w:id="45"/>
-      <w:bookmarkEnd w:id="46"/>
-      <w:bookmarkEnd w:id="47"/>
-    </w:p>
-    <w:p>
       <w:r>
         <w:t>This chapter is the introduction to the main text and is intended to describe the background of the work, state the reasons for the investigation and what benefits wi</w:t>
       </w:r>
@@ -4450,14 +4428,14 @@
       <w:pPr>
         <w:pStyle w:val="SectionHeading1"/>
       </w:pPr>
-      <w:bookmarkStart w:id="48" w:name="_Toc25923305"/>
+      <w:bookmarkStart w:id="42" w:name="_Toc25923305"/>
       <w:r>
         <w:t xml:space="preserve">Prepare Your </w:t>
       </w:r>
       <w:r>
         <w:t>Report</w:t>
       </w:r>
-      <w:bookmarkEnd w:id="48"/>
+      <w:bookmarkEnd w:id="42"/>
     </w:p>
     <w:p>
       <w:r>
@@ -4790,11 +4768,11 @@
       <w:pPr>
         <w:pStyle w:val="SectionHeading1"/>
       </w:pPr>
-      <w:bookmarkStart w:id="49" w:name="_Toc125788017"/>
-      <w:bookmarkStart w:id="50" w:name="_Toc125788068"/>
-      <w:bookmarkStart w:id="51" w:name="_Toc125874068"/>
-      <w:bookmarkStart w:id="52" w:name="_Toc125879203"/>
-      <w:bookmarkStart w:id="53" w:name="_Toc25923306"/>
+      <w:bookmarkStart w:id="43" w:name="_Toc125788017"/>
+      <w:bookmarkStart w:id="44" w:name="_Toc125788068"/>
+      <w:bookmarkStart w:id="45" w:name="_Toc125874068"/>
+      <w:bookmarkStart w:id="46" w:name="_Toc125879203"/>
+      <w:bookmarkStart w:id="47" w:name="_Toc25923306"/>
       <w:r>
         <w:t>Heading Sty</w:t>
       </w:r>
@@ -4806,323 +4784,323 @@
       <w:r>
         <w:t>es</w:t>
       </w:r>
+      <w:bookmarkEnd w:id="43"/>
+      <w:bookmarkEnd w:id="44"/>
+      <w:bookmarkEnd w:id="45"/>
+      <w:bookmarkEnd w:id="46"/>
+      <w:bookmarkEnd w:id="47"/>
+    </w:p>
+    <w:p>
+      <w:r>
+        <w:t xml:space="preserve">For different </w:t>
+      </w:r>
+      <w:smartTag w:uri="urn:schemas-microsoft-com:office:smarttags" w:element="PersonName">
+        <w:r>
+          <w:t>l</w:t>
+        </w:r>
+      </w:smartTag>
+      <w:r>
+        <w:t>eve</w:t>
+      </w:r>
+      <w:smartTag w:uri="urn:schemas-microsoft-com:office:smarttags" w:element="PersonName">
+        <w:r>
+          <w:t>l</w:t>
+        </w:r>
+      </w:smartTag>
+      <w:r>
+        <w:t xml:space="preserve"> of section heading use an appropriate sty</w:t>
+      </w:r>
+      <w:smartTag w:uri="urn:schemas-microsoft-com:office:smarttags" w:element="PersonName">
+        <w:r>
+          <w:t>l</w:t>
+        </w:r>
+      </w:smartTag>
+      <w:r>
+        <w:t>e and the numbering of the section wi</w:t>
+      </w:r>
+      <w:smartTag w:uri="urn:schemas-microsoft-com:office:smarttags" w:element="PersonName">
+        <w:r>
+          <w:t>l</w:t>
+        </w:r>
+      </w:smartTag>
+      <w:smartTag w:uri="urn:schemas-microsoft-com:office:smarttags" w:element="PersonName">
+        <w:r>
+          <w:t>l</w:t>
+        </w:r>
+      </w:smartTag>
+      <w:r>
+        <w:t xml:space="preserve"> be done automatica</w:t>
+      </w:r>
+      <w:smartTag w:uri="urn:schemas-microsoft-com:office:smarttags" w:element="PersonName">
+        <w:r>
+          <w:t>l</w:t>
+        </w:r>
+      </w:smartTag>
+      <w:smartTag w:uri="urn:schemas-microsoft-com:office:smarttags" w:element="PersonName">
+        <w:r>
+          <w:t>l</w:t>
+        </w:r>
+      </w:smartTag>
+      <w:r>
+        <w:t>y. Four</w:t>
+      </w:r>
+      <w:r>
+        <w:t xml:space="preserve"> </w:t>
+      </w:r>
+      <w:smartTag w:uri="urn:schemas-microsoft-com:office:smarttags" w:element="PersonName">
+        <w:r>
+          <w:t>l</w:t>
+        </w:r>
+      </w:smartTag>
+      <w:r>
+        <w:t>eve</w:t>
+      </w:r>
+      <w:smartTag w:uri="urn:schemas-microsoft-com:office:smarttags" w:element="PersonName">
+        <w:r>
+          <w:t>l</w:t>
+        </w:r>
+      </w:smartTag>
+      <w:r>
+        <w:t xml:space="preserve">s of </w:t>
+      </w:r>
+      <w:r>
+        <w:t xml:space="preserve">section </w:t>
+      </w:r>
+      <w:r>
+        <w:t xml:space="preserve">headings have been defined, </w:t>
+      </w:r>
+      <w:r>
+        <w:t xml:space="preserve">Section </w:t>
+      </w:r>
+      <w:r>
+        <w:t xml:space="preserve">Heading 1 through </w:t>
+      </w:r>
+      <w:r>
+        <w:t xml:space="preserve">Section </w:t>
+      </w:r>
+      <w:r>
+        <w:t xml:space="preserve">Heading </w:t>
+      </w:r>
+      <w:r>
+        <w:t>4</w:t>
+      </w:r>
+      <w:r>
+        <w:t xml:space="preserve">. </w:t>
+      </w:r>
+    </w:p>
+    <w:p>
+      <w:r>
+        <w:t xml:space="preserve">The headings have been defined in the </w:t>
+      </w:r>
+      <w:r>
+        <w:t>Verdana</w:t>
+      </w:r>
+      <w:r>
+        <w:t xml:space="preserve"> font, and a</w:t>
+      </w:r>
+      <w:smartTag w:uri="urn:schemas-microsoft-com:office:smarttags" w:element="PersonName">
+        <w:r>
+          <w:t>l</w:t>
+        </w:r>
+      </w:smartTag>
+      <w:smartTag w:uri="urn:schemas-microsoft-com:office:smarttags" w:element="PersonName">
+        <w:r>
+          <w:t>l</w:t>
+        </w:r>
+      </w:smartTag>
+      <w:r>
+        <w:t xml:space="preserve"> are a</w:t>
+      </w:r>
+      <w:smartTag w:uri="urn:schemas-microsoft-com:office:smarttags" w:element="PersonName">
+        <w:r>
+          <w:t>l</w:t>
+        </w:r>
+      </w:smartTag>
+      <w:r>
+        <w:t xml:space="preserve">igned on the </w:t>
+      </w:r>
+      <w:smartTag w:uri="urn:schemas-microsoft-com:office:smarttags" w:element="PersonName">
+        <w:r>
+          <w:t>l</w:t>
+        </w:r>
+      </w:smartTag>
+      <w:r>
+        <w:t>eft</w:t>
+      </w:r>
+      <w:r>
+        <w:t>.</w:t>
+      </w:r>
+      <w:r>
+        <w:t xml:space="preserve"> Varying font sizes and sty</w:t>
+      </w:r>
+      <w:smartTag w:uri="urn:schemas-microsoft-com:office:smarttags" w:element="PersonName">
+        <w:r>
+          <w:t>l</w:t>
+        </w:r>
+      </w:smartTag>
+      <w:r>
+        <w:t>es have been defined. The a</w:t>
+      </w:r>
+      <w:smartTag w:uri="urn:schemas-microsoft-com:office:smarttags" w:element="PersonName">
+        <w:r>
+          <w:t>l</w:t>
+        </w:r>
+      </w:smartTag>
+      <w:r>
+        <w:t>ignment and the font sizes and weights can a</w:t>
+      </w:r>
+      <w:smartTag w:uri="urn:schemas-microsoft-com:office:smarttags" w:element="PersonName">
+        <w:r>
+          <w:t>l</w:t>
+        </w:r>
+      </w:smartTag>
+      <w:smartTag w:uri="urn:schemas-microsoft-com:office:smarttags" w:element="PersonName">
+        <w:r>
+          <w:t>l</w:t>
+        </w:r>
+      </w:smartTag>
+      <w:r>
+        <w:t xml:space="preserve"> be changed by doing a Format, Sty</w:t>
+      </w:r>
+      <w:smartTag w:uri="urn:schemas-microsoft-com:office:smarttags" w:element="PersonName">
+        <w:r>
+          <w:t>l</w:t>
+        </w:r>
+      </w:smartTag>
+      <w:r>
+        <w:t>e, se</w:t>
+      </w:r>
+      <w:smartTag w:uri="urn:schemas-microsoft-com:office:smarttags" w:element="PersonName">
+        <w:r>
+          <w:t>l</w:t>
+        </w:r>
+      </w:smartTag>
+      <w:r>
+        <w:t>ecting the desired sty</w:t>
+      </w:r>
+      <w:smartTag w:uri="urn:schemas-microsoft-com:office:smarttags" w:element="PersonName">
+        <w:r>
+          <w:t>l</w:t>
+        </w:r>
+      </w:smartTag>
+      <w:r>
+        <w:t>e, and making any necessary modifications.</w:t>
+      </w:r>
+    </w:p>
+    <w:p>
+      <w:pPr>
+        <w:pStyle w:val="SectionHeading2"/>
+      </w:pPr>
+      <w:bookmarkStart w:id="48" w:name="_Toc125788018"/>
+      <w:bookmarkStart w:id="49" w:name="_Toc125788069"/>
+      <w:bookmarkStart w:id="50" w:name="_Toc125874069"/>
+      <w:bookmarkStart w:id="51" w:name="_Toc125879204"/>
+      <w:bookmarkStart w:id="52" w:name="_Toc25923307"/>
+      <w:r>
+        <w:t>Numbering of Headings</w:t>
+      </w:r>
+      <w:bookmarkEnd w:id="48"/>
       <w:bookmarkEnd w:id="49"/>
       <w:bookmarkEnd w:id="50"/>
       <w:bookmarkEnd w:id="51"/>
       <w:bookmarkEnd w:id="52"/>
+    </w:p>
+    <w:p>
+      <w:r>
+        <w:t>This temp</w:t>
+      </w:r>
+      <w:smartTag w:uri="urn:schemas-microsoft-com:office:smarttags" w:element="PersonName">
+        <w:r>
+          <w:t>l</w:t>
+        </w:r>
+      </w:smartTag>
+      <w:r>
+        <w:t xml:space="preserve">ate numbers the headings in a </w:t>
+      </w:r>
+      <w:smartTag w:uri="urn:schemas-microsoft-com:office:smarttags" w:element="PersonName">
+        <w:r>
+          <w:t>l</w:t>
+        </w:r>
+      </w:smartTag>
+      <w:r>
+        <w:t>ega</w:t>
+      </w:r>
+      <w:smartTag w:uri="urn:schemas-microsoft-com:office:smarttags" w:element="PersonName">
+        <w:r>
+          <w:t>l</w:t>
+        </w:r>
+      </w:smartTag>
+      <w:r>
+        <w:t xml:space="preserve"> numbering format. </w:t>
+      </w:r>
+      <w:r>
+        <w:t>It is recommended to use the same sty</w:t>
+      </w:r>
+      <w:smartTag w:uri="urn:schemas-microsoft-com:office:smarttags" w:element="PersonName">
+        <w:r>
+          <w:t>l</w:t>
+        </w:r>
+      </w:smartTag>
+      <w:r>
+        <w:t>e even if you are not using this temp</w:t>
+      </w:r>
+      <w:smartTag w:uri="urn:schemas-microsoft-com:office:smarttags" w:element="PersonName">
+        <w:r>
+          <w:t>l</w:t>
+        </w:r>
+      </w:smartTag>
+      <w:r>
+        <w:t>ate.</w:t>
+      </w:r>
+    </w:p>
+    <w:p>
+      <w:pPr>
+        <w:pStyle w:val="SectionHeading1"/>
+      </w:pPr>
+      <w:bookmarkStart w:id="53" w:name="_Toc125788019"/>
+      <w:bookmarkStart w:id="54" w:name="_Toc125788070"/>
+      <w:bookmarkStart w:id="55" w:name="_Toc125874070"/>
+      <w:bookmarkStart w:id="56" w:name="_Toc125879205"/>
+      <w:bookmarkStart w:id="57" w:name="_Toc25923308"/>
+      <w:r>
+        <w:t>Document Paragraphs</w:t>
+      </w:r>
       <w:bookmarkEnd w:id="53"/>
-    </w:p>
-    <w:p>
-      <w:r>
-        <w:t xml:space="preserve">For different </w:t>
-      </w:r>
-      <w:smartTag w:uri="urn:schemas-microsoft-com:office:smarttags" w:element="PersonName">
-        <w:r>
-          <w:t>l</w:t>
-        </w:r>
-      </w:smartTag>
-      <w:r>
-        <w:t>eve</w:t>
-      </w:r>
-      <w:smartTag w:uri="urn:schemas-microsoft-com:office:smarttags" w:element="PersonName">
-        <w:r>
-          <w:t>l</w:t>
-        </w:r>
-      </w:smartTag>
-      <w:r>
-        <w:t xml:space="preserve"> of section heading use an appropriate sty</w:t>
-      </w:r>
-      <w:smartTag w:uri="urn:schemas-microsoft-com:office:smarttags" w:element="PersonName">
-        <w:r>
-          <w:t>l</w:t>
-        </w:r>
-      </w:smartTag>
-      <w:r>
-        <w:t>e and the numbering of the section wi</w:t>
-      </w:r>
-      <w:smartTag w:uri="urn:schemas-microsoft-com:office:smarttags" w:element="PersonName">
-        <w:r>
-          <w:t>l</w:t>
-        </w:r>
-      </w:smartTag>
-      <w:smartTag w:uri="urn:schemas-microsoft-com:office:smarttags" w:element="PersonName">
-        <w:r>
-          <w:t>l</w:t>
-        </w:r>
-      </w:smartTag>
-      <w:r>
-        <w:t xml:space="preserve"> be done automatica</w:t>
-      </w:r>
-      <w:smartTag w:uri="urn:schemas-microsoft-com:office:smarttags" w:element="PersonName">
-        <w:r>
-          <w:t>l</w:t>
-        </w:r>
-      </w:smartTag>
-      <w:smartTag w:uri="urn:schemas-microsoft-com:office:smarttags" w:element="PersonName">
-        <w:r>
-          <w:t>l</w:t>
-        </w:r>
-      </w:smartTag>
-      <w:r>
-        <w:t>y. Four</w:t>
-      </w:r>
-      <w:r>
-        <w:t xml:space="preserve"> </w:t>
-      </w:r>
-      <w:smartTag w:uri="urn:schemas-microsoft-com:office:smarttags" w:element="PersonName">
-        <w:r>
-          <w:t>l</w:t>
-        </w:r>
-      </w:smartTag>
-      <w:r>
-        <w:t>eve</w:t>
-      </w:r>
-      <w:smartTag w:uri="urn:schemas-microsoft-com:office:smarttags" w:element="PersonName">
-        <w:r>
-          <w:t>l</w:t>
-        </w:r>
-      </w:smartTag>
-      <w:r>
-        <w:t xml:space="preserve">s of </w:t>
-      </w:r>
-      <w:r>
-        <w:t xml:space="preserve">section </w:t>
-      </w:r>
-      <w:r>
-        <w:t xml:space="preserve">headings have been defined, </w:t>
-      </w:r>
-      <w:r>
-        <w:t xml:space="preserve">Section </w:t>
-      </w:r>
-      <w:r>
-        <w:t xml:space="preserve">Heading 1 through </w:t>
-      </w:r>
-      <w:r>
-        <w:t xml:space="preserve">Section </w:t>
-      </w:r>
-      <w:r>
-        <w:t xml:space="preserve">Heading </w:t>
-      </w:r>
-      <w:r>
-        <w:t>4</w:t>
-      </w:r>
-      <w:r>
-        <w:t xml:space="preserve">. </w:t>
-      </w:r>
-    </w:p>
-    <w:p>
-      <w:r>
-        <w:t xml:space="preserve">The headings have been defined in the </w:t>
-      </w:r>
-      <w:r>
-        <w:t>Verdana</w:t>
-      </w:r>
-      <w:r>
-        <w:t xml:space="preserve"> font, and a</w:t>
-      </w:r>
-      <w:smartTag w:uri="urn:schemas-microsoft-com:office:smarttags" w:element="PersonName">
-        <w:r>
-          <w:t>l</w:t>
-        </w:r>
-      </w:smartTag>
-      <w:smartTag w:uri="urn:schemas-microsoft-com:office:smarttags" w:element="PersonName">
-        <w:r>
-          <w:t>l</w:t>
-        </w:r>
-      </w:smartTag>
-      <w:r>
-        <w:t xml:space="preserve"> are a</w:t>
-      </w:r>
-      <w:smartTag w:uri="urn:schemas-microsoft-com:office:smarttags" w:element="PersonName">
-        <w:r>
-          <w:t>l</w:t>
-        </w:r>
-      </w:smartTag>
-      <w:r>
-        <w:t xml:space="preserve">igned on the </w:t>
-      </w:r>
-      <w:smartTag w:uri="urn:schemas-microsoft-com:office:smarttags" w:element="PersonName">
-        <w:r>
-          <w:t>l</w:t>
-        </w:r>
-      </w:smartTag>
-      <w:r>
-        <w:t>eft</w:t>
-      </w:r>
-      <w:r>
-        <w:t>.</w:t>
-      </w:r>
-      <w:r>
-        <w:t xml:space="preserve"> Varying font sizes and sty</w:t>
-      </w:r>
-      <w:smartTag w:uri="urn:schemas-microsoft-com:office:smarttags" w:element="PersonName">
-        <w:r>
-          <w:t>l</w:t>
-        </w:r>
-      </w:smartTag>
-      <w:r>
-        <w:t>es have been defined. The a</w:t>
-      </w:r>
-      <w:smartTag w:uri="urn:schemas-microsoft-com:office:smarttags" w:element="PersonName">
-        <w:r>
-          <w:t>l</w:t>
-        </w:r>
-      </w:smartTag>
-      <w:r>
-        <w:t>ignment and the font sizes and weights can a</w:t>
-      </w:r>
-      <w:smartTag w:uri="urn:schemas-microsoft-com:office:smarttags" w:element="PersonName">
-        <w:r>
-          <w:t>l</w:t>
-        </w:r>
-      </w:smartTag>
-      <w:smartTag w:uri="urn:schemas-microsoft-com:office:smarttags" w:element="PersonName">
-        <w:r>
-          <w:t>l</w:t>
-        </w:r>
-      </w:smartTag>
-      <w:r>
-        <w:t xml:space="preserve"> be changed by doing a Format, Sty</w:t>
-      </w:r>
-      <w:smartTag w:uri="urn:schemas-microsoft-com:office:smarttags" w:element="PersonName">
-        <w:r>
-          <w:t>l</w:t>
-        </w:r>
-      </w:smartTag>
-      <w:r>
-        <w:t>e, se</w:t>
-      </w:r>
-      <w:smartTag w:uri="urn:schemas-microsoft-com:office:smarttags" w:element="PersonName">
-        <w:r>
-          <w:t>l</w:t>
-        </w:r>
-      </w:smartTag>
-      <w:r>
-        <w:t>ecting the desired sty</w:t>
-      </w:r>
-      <w:smartTag w:uri="urn:schemas-microsoft-com:office:smarttags" w:element="PersonName">
-        <w:r>
-          <w:t>l</w:t>
-        </w:r>
-      </w:smartTag>
-      <w:r>
-        <w:t>e, and making any necessary modifications.</w:t>
-      </w:r>
-    </w:p>
-    <w:p>
-      <w:pPr>
-        <w:pStyle w:val="SectionHeading2"/>
-      </w:pPr>
-      <w:bookmarkStart w:id="54" w:name="_Toc125788018"/>
-      <w:bookmarkStart w:id="55" w:name="_Toc125788069"/>
-      <w:bookmarkStart w:id="56" w:name="_Toc125874069"/>
-      <w:bookmarkStart w:id="57" w:name="_Toc125879204"/>
-      <w:bookmarkStart w:id="58" w:name="_Toc25923307"/>
-      <w:r>
-        <w:t>Numbering of Headings</w:t>
-      </w:r>
       <w:bookmarkEnd w:id="54"/>
       <w:bookmarkEnd w:id="55"/>
       <w:bookmarkEnd w:id="56"/>
       <w:bookmarkEnd w:id="57"/>
+    </w:p>
+    <w:p>
+      <w:pPr>
+        <w:pStyle w:val="SectionHeading2"/>
+      </w:pPr>
+      <w:bookmarkStart w:id="58" w:name="_Toc125788020"/>
+      <w:bookmarkStart w:id="59" w:name="_Toc125788071"/>
+      <w:bookmarkStart w:id="60" w:name="_Toc125874071"/>
+      <w:bookmarkStart w:id="61" w:name="_Toc125879206"/>
+      <w:bookmarkStart w:id="62" w:name="_Toc25923309"/>
+      <w:r>
+        <w:t>First Paragraph Fo</w:t>
+      </w:r>
+      <w:smartTag w:uri="urn:schemas-microsoft-com:office:smarttags" w:element="PersonName">
+        <w:r>
+          <w:t>l</w:t>
+        </w:r>
+      </w:smartTag>
+      <w:smartTag w:uri="urn:schemas-microsoft-com:office:smarttags" w:element="PersonName">
+        <w:r>
+          <w:t>l</w:t>
+        </w:r>
+      </w:smartTag>
+      <w:r>
+        <w:t>owing a Heading</w:t>
+      </w:r>
       <w:bookmarkEnd w:id="58"/>
-    </w:p>
-    <w:p>
-      <w:r>
-        <w:t>This temp</w:t>
-      </w:r>
-      <w:smartTag w:uri="urn:schemas-microsoft-com:office:smarttags" w:element="PersonName">
-        <w:r>
-          <w:t>l</w:t>
-        </w:r>
-      </w:smartTag>
-      <w:r>
-        <w:t xml:space="preserve">ate numbers the headings in a </w:t>
-      </w:r>
-      <w:smartTag w:uri="urn:schemas-microsoft-com:office:smarttags" w:element="PersonName">
-        <w:r>
-          <w:t>l</w:t>
-        </w:r>
-      </w:smartTag>
-      <w:r>
-        <w:t>ega</w:t>
-      </w:r>
-      <w:smartTag w:uri="urn:schemas-microsoft-com:office:smarttags" w:element="PersonName">
-        <w:r>
-          <w:t>l</w:t>
-        </w:r>
-      </w:smartTag>
-      <w:r>
-        <w:t xml:space="preserve"> numbering format. </w:t>
-      </w:r>
-      <w:r>
-        <w:t>It is recommended to use the same sty</w:t>
-      </w:r>
-      <w:smartTag w:uri="urn:schemas-microsoft-com:office:smarttags" w:element="PersonName">
-        <w:r>
-          <w:t>l</w:t>
-        </w:r>
-      </w:smartTag>
-      <w:r>
-        <w:t>e even if you are not using this temp</w:t>
-      </w:r>
-      <w:smartTag w:uri="urn:schemas-microsoft-com:office:smarttags" w:element="PersonName">
-        <w:r>
-          <w:t>l</w:t>
-        </w:r>
-      </w:smartTag>
-      <w:r>
-        <w:t>ate.</w:t>
-      </w:r>
-    </w:p>
-    <w:p>
-      <w:pPr>
-        <w:pStyle w:val="SectionHeading1"/>
-      </w:pPr>
-      <w:bookmarkStart w:id="59" w:name="_Toc125788019"/>
-      <w:bookmarkStart w:id="60" w:name="_Toc125788070"/>
-      <w:bookmarkStart w:id="61" w:name="_Toc125874070"/>
-      <w:bookmarkStart w:id="62" w:name="_Toc125879205"/>
-      <w:bookmarkStart w:id="63" w:name="_Toc25923308"/>
-      <w:r>
-        <w:t>Document Paragraphs</w:t>
-      </w:r>
       <w:bookmarkEnd w:id="59"/>
       <w:bookmarkEnd w:id="60"/>
       <w:bookmarkEnd w:id="61"/>
       <w:bookmarkEnd w:id="62"/>
-      <w:bookmarkEnd w:id="63"/>
-    </w:p>
-    <w:p>
-      <w:pPr>
-        <w:pStyle w:val="SectionHeading2"/>
-      </w:pPr>
-      <w:bookmarkStart w:id="64" w:name="_Toc125788020"/>
-      <w:bookmarkStart w:id="65" w:name="_Toc125788071"/>
-      <w:bookmarkStart w:id="66" w:name="_Toc125874071"/>
-      <w:bookmarkStart w:id="67" w:name="_Toc125879206"/>
-      <w:bookmarkStart w:id="68" w:name="_Toc25923309"/>
-      <w:r>
-        <w:t>First Paragraph Fo</w:t>
-      </w:r>
-      <w:smartTag w:uri="urn:schemas-microsoft-com:office:smarttags" w:element="PersonName">
-        <w:r>
-          <w:t>l</w:t>
-        </w:r>
-      </w:smartTag>
-      <w:smartTag w:uri="urn:schemas-microsoft-com:office:smarttags" w:element="PersonName">
-        <w:r>
-          <w:t>l</w:t>
-        </w:r>
-      </w:smartTag>
-      <w:r>
-        <w:t>owing a Heading</w:t>
-      </w:r>
-      <w:bookmarkEnd w:id="64"/>
-      <w:bookmarkEnd w:id="65"/>
-      <w:bookmarkEnd w:id="66"/>
-      <w:bookmarkEnd w:id="67"/>
-      <w:bookmarkEnd w:id="68"/>
     </w:p>
     <w:p>
       <w:r>
@@ -5243,235 +5221,235 @@
       <w:pPr>
         <w:pStyle w:val="ChapterNumber"/>
       </w:pPr>
-      <w:bookmarkStart w:id="69" w:name="_Toc125874074"/>
-      <w:bookmarkStart w:id="70" w:name="_Toc125879209"/>
-      <w:bookmarkStart w:id="71" w:name="_Toc25923310"/>
+      <w:bookmarkStart w:id="63" w:name="_Toc125874074"/>
+      <w:bookmarkStart w:id="64" w:name="_Toc125879209"/>
+      <w:bookmarkStart w:id="65" w:name="_Toc25923310"/>
+      <w:bookmarkEnd w:id="63"/>
+      <w:bookmarkEnd w:id="64"/>
+      <w:bookmarkEnd w:id="65"/>
+    </w:p>
+    <w:p>
+      <w:pPr>
+        <w:pStyle w:val="CHAPTERHEADING"/>
+      </w:pPr>
+      <w:bookmarkStart w:id="66" w:name="_Toc25923311"/>
+      <w:r>
+        <w:t>CONTEXT</w:t>
+      </w:r>
+      <w:bookmarkEnd w:id="66"/>
+    </w:p>
+    <w:p>
+      <w:pPr>
+        <w:pStyle w:val="SectionHeading1"/>
+      </w:pPr>
+      <w:bookmarkStart w:id="67" w:name="_Toc125879210"/>
+      <w:bookmarkStart w:id="68" w:name="_Toc25923312"/>
+      <w:bookmarkStart w:id="69" w:name="_Toc125788024"/>
+      <w:bookmarkStart w:id="70" w:name="_Toc125788075"/>
+      <w:bookmarkStart w:id="71" w:name="_Toc125874075"/>
+      <w:r>
+        <w:t>Introduction</w:t>
+      </w:r>
+      <w:bookmarkEnd w:id="67"/>
+      <w:bookmarkEnd w:id="68"/>
+    </w:p>
+    <w:p>
+      <w:r>
+        <w:t>This shou</w:t>
+      </w:r>
+      <w:smartTag w:uri="urn:schemas-microsoft-com:office:smarttags" w:element="PersonName">
+        <w:r>
+          <w:t>l</w:t>
+        </w:r>
+      </w:smartTag>
+      <w:r>
+        <w:t>d inc</w:t>
+      </w:r>
+      <w:smartTag w:uri="urn:schemas-microsoft-com:office:smarttags" w:element="PersonName">
+        <w:r>
+          <w:t>l</w:t>
+        </w:r>
+      </w:smartTag>
+      <w:r>
+        <w:t xml:space="preserve">ude a </w:t>
+      </w:r>
+      <w:smartTag w:uri="urn:schemas-microsoft-com:office:smarttags" w:element="PersonName">
+        <w:r>
+          <w:t>l</w:t>
+        </w:r>
+      </w:smartTag>
+      <w:r>
+        <w:t>iterature review in order to detai</w:t>
+      </w:r>
+      <w:smartTag w:uri="urn:schemas-microsoft-com:office:smarttags" w:element="PersonName">
+        <w:r>
+          <w:t>l</w:t>
+        </w:r>
+      </w:smartTag>
+      <w:r>
+        <w:t xml:space="preserve"> the State-of-the-Art in the fie</w:t>
+      </w:r>
+      <w:smartTag w:uri="urn:schemas-microsoft-com:office:smarttags" w:element="PersonName">
+        <w:r>
+          <w:t>l</w:t>
+        </w:r>
+      </w:smartTag>
+      <w:r>
+        <w:t xml:space="preserve">d and the main areas for improvement/further research. One of the main reasons for the </w:t>
+      </w:r>
+      <w:smartTag w:uri="urn:schemas-microsoft-com:office:smarttags" w:element="PersonName">
+        <w:r>
+          <w:t>l</w:t>
+        </w:r>
+      </w:smartTag>
+      <w:r>
+        <w:t>iterature review is to avoid accidenta</w:t>
+      </w:r>
+      <w:smartTag w:uri="urn:schemas-microsoft-com:office:smarttags" w:element="PersonName">
+        <w:r>
+          <w:t>l</w:t>
+        </w:r>
+      </w:smartTag>
+      <w:smartTag w:uri="urn:schemas-microsoft-com:office:smarttags" w:element="PersonName">
+        <w:r>
+          <w:t>l</w:t>
+        </w:r>
+      </w:smartTag>
+      <w:r>
+        <w:t xml:space="preserve">y repeating a technique that has been tried before. In your </w:t>
+      </w:r>
+      <w:smartTag w:uri="urn:schemas-microsoft-com:office:smarttags" w:element="PersonName">
+        <w:r>
+          <w:t>l</w:t>
+        </w:r>
+      </w:smartTag>
+      <w:r>
+        <w:t>iterature survey, do be precise about the vo</w:t>
+      </w:r>
+      <w:smartTag w:uri="urn:schemas-microsoft-com:office:smarttags" w:element="PersonName">
+        <w:r>
+          <w:t>l</w:t>
+        </w:r>
+      </w:smartTag>
+      <w:r>
+        <w:t>ume numbers of journa</w:t>
+      </w:r>
+      <w:smartTag w:uri="urn:schemas-microsoft-com:office:smarttags" w:element="PersonName">
+        <w:r>
+          <w:t>l</w:t>
+        </w:r>
+      </w:smartTag>
+      <w:r>
+        <w:t>s and exact ranges of abstracts you have searched. These detai</w:t>
+      </w:r>
+      <w:smartTag w:uri="urn:schemas-microsoft-com:office:smarttags" w:element="PersonName">
+        <w:r>
+          <w:t>l</w:t>
+        </w:r>
+      </w:smartTag>
+      <w:r>
+        <w:t>s must be precise enough for anyone fo</w:t>
+      </w:r>
+      <w:smartTag w:uri="urn:schemas-microsoft-com:office:smarttags" w:element="PersonName">
+        <w:r>
+          <w:t>l</w:t>
+        </w:r>
+      </w:smartTag>
+      <w:smartTag w:uri="urn:schemas-microsoft-com:office:smarttags" w:element="PersonName">
+        <w:r>
+          <w:t>l</w:t>
+        </w:r>
+      </w:smartTag>
+      <w:r>
+        <w:t>owing up your work to avoid searching the same materia</w:t>
+      </w:r>
+      <w:smartTag w:uri="urn:schemas-microsoft-com:office:smarttags" w:element="PersonName">
+        <w:r>
+          <w:t>l</w:t>
+        </w:r>
+      </w:smartTag>
+      <w:r>
+        <w:t>. If searching computer data bases, inc</w:t>
+      </w:r>
+      <w:smartTag w:uri="urn:schemas-microsoft-com:office:smarttags" w:element="PersonName">
+        <w:r>
+          <w:t>l</w:t>
+        </w:r>
+      </w:smartTag>
+      <w:r>
+        <w:t>uding the CD-ROM data bases avai</w:t>
+      </w:r>
+      <w:smartTag w:uri="urn:schemas-microsoft-com:office:smarttags" w:element="PersonName">
+        <w:r>
+          <w:t>l</w:t>
+        </w:r>
+      </w:smartTag>
+      <w:r>
+        <w:t>ab</w:t>
+      </w:r>
+      <w:smartTag w:uri="urn:schemas-microsoft-com:office:smarttags" w:element="PersonName">
+        <w:r>
+          <w:t>l</w:t>
+        </w:r>
+      </w:smartTag>
+      <w:r>
+        <w:t xml:space="preserve">e in the </w:t>
+      </w:r>
+      <w:smartTag w:uri="urn:schemas-microsoft-com:office:smarttags" w:element="PersonName">
+        <w:r>
+          <w:t>l</w:t>
+        </w:r>
+      </w:smartTag>
+      <w:r>
+        <w:t>ibrary, then give precise detai</w:t>
+      </w:r>
+      <w:smartTag w:uri="urn:schemas-microsoft-com:office:smarttags" w:element="PersonName">
+        <w:r>
+          <w:t>l</w:t>
+        </w:r>
+      </w:smartTag>
+      <w:r>
+        <w:t xml:space="preserve">s of the search keys used. Perhaps a printed copy of the session/s as an appendix might show this clearly. </w:t>
+      </w:r>
+      <w:r>
+        <w:t xml:space="preserve"> A new idea for a project is usually not entirely new. The project may try to apply an existing technology in a new area or for a different type of </w:t>
+      </w:r>
+      <w:proofErr w:type="gramStart"/>
+      <w:r>
+        <w:t>customer, or</w:t>
+      </w:r>
+      <w:proofErr w:type="gramEnd"/>
+      <w:r>
+        <w:t xml:space="preserve"> enhance or specialize the current functionality of the technology.</w:t>
+      </w:r>
+    </w:p>
+    <w:p>
+      <w:r>
+        <w:t xml:space="preserve">As a result of your literature review you should be able to elaborate on the limitations of existing methods of solution for your </w:t>
+      </w:r>
+      <w:proofErr w:type="gramStart"/>
+      <w:r>
+        <w:t>particular problem</w:t>
+      </w:r>
+      <w:proofErr w:type="gramEnd"/>
+      <w:r>
+        <w:t>.</w:t>
+      </w:r>
+    </w:p>
+    <w:p>
+      <w:pPr>
+        <w:pStyle w:val="SectionHeading1"/>
+      </w:pPr>
+      <w:bookmarkStart w:id="72" w:name="_Toc125879211"/>
+      <w:bookmarkStart w:id="73" w:name="_Toc25923313"/>
+      <w:r>
+        <w:t>Insert Pictures</w:t>
+      </w:r>
       <w:bookmarkEnd w:id="69"/>
       <w:bookmarkEnd w:id="70"/>
       <w:bookmarkEnd w:id="71"/>
-    </w:p>
-    <w:p>
-      <w:pPr>
-        <w:pStyle w:val="CHAPTERHEADING"/>
-      </w:pPr>
-      <w:bookmarkStart w:id="72" w:name="_Toc25923311"/>
-      <w:r>
-        <w:t>CONTEXT</w:t>
-      </w:r>
       <w:bookmarkEnd w:id="72"/>
-    </w:p>
-    <w:p>
-      <w:pPr>
-        <w:pStyle w:val="SectionHeading1"/>
-      </w:pPr>
-      <w:bookmarkStart w:id="73" w:name="_Toc125879210"/>
-      <w:bookmarkStart w:id="74" w:name="_Toc125788024"/>
-      <w:bookmarkStart w:id="75" w:name="_Toc125788075"/>
-      <w:bookmarkStart w:id="76" w:name="_Toc125874075"/>
-      <w:bookmarkStart w:id="77" w:name="_Toc25923312"/>
-      <w:r>
-        <w:t>Introduction</w:t>
-      </w:r>
       <w:bookmarkEnd w:id="73"/>
-      <w:bookmarkEnd w:id="77"/>
-    </w:p>
-    <w:p>
-      <w:r>
-        <w:t>This shou</w:t>
-      </w:r>
-      <w:smartTag w:uri="urn:schemas-microsoft-com:office:smarttags" w:element="PersonName">
-        <w:r>
-          <w:t>l</w:t>
-        </w:r>
-      </w:smartTag>
-      <w:r>
-        <w:t>d inc</w:t>
-      </w:r>
-      <w:smartTag w:uri="urn:schemas-microsoft-com:office:smarttags" w:element="PersonName">
-        <w:r>
-          <w:t>l</w:t>
-        </w:r>
-      </w:smartTag>
-      <w:r>
-        <w:t xml:space="preserve">ude a </w:t>
-      </w:r>
-      <w:smartTag w:uri="urn:schemas-microsoft-com:office:smarttags" w:element="PersonName">
-        <w:r>
-          <w:t>l</w:t>
-        </w:r>
-      </w:smartTag>
-      <w:r>
-        <w:t>iterature review in order to detai</w:t>
-      </w:r>
-      <w:smartTag w:uri="urn:schemas-microsoft-com:office:smarttags" w:element="PersonName">
-        <w:r>
-          <w:t>l</w:t>
-        </w:r>
-      </w:smartTag>
-      <w:r>
-        <w:t xml:space="preserve"> the State-of-the-Art in the fie</w:t>
-      </w:r>
-      <w:smartTag w:uri="urn:schemas-microsoft-com:office:smarttags" w:element="PersonName">
-        <w:r>
-          <w:t>l</w:t>
-        </w:r>
-      </w:smartTag>
-      <w:r>
-        <w:t xml:space="preserve">d and the main areas for improvement/further research. One of the main reasons for the </w:t>
-      </w:r>
-      <w:smartTag w:uri="urn:schemas-microsoft-com:office:smarttags" w:element="PersonName">
-        <w:r>
-          <w:t>l</w:t>
-        </w:r>
-      </w:smartTag>
-      <w:r>
-        <w:t>iterature review is to avoid accidenta</w:t>
-      </w:r>
-      <w:smartTag w:uri="urn:schemas-microsoft-com:office:smarttags" w:element="PersonName">
-        <w:r>
-          <w:t>l</w:t>
-        </w:r>
-      </w:smartTag>
-      <w:smartTag w:uri="urn:schemas-microsoft-com:office:smarttags" w:element="PersonName">
-        <w:r>
-          <w:t>l</w:t>
-        </w:r>
-      </w:smartTag>
-      <w:r>
-        <w:t xml:space="preserve">y repeating a technique that has been tried before. In your </w:t>
-      </w:r>
-      <w:smartTag w:uri="urn:schemas-microsoft-com:office:smarttags" w:element="PersonName">
-        <w:r>
-          <w:t>l</w:t>
-        </w:r>
-      </w:smartTag>
-      <w:r>
-        <w:t>iterature survey, do be precise about the vo</w:t>
-      </w:r>
-      <w:smartTag w:uri="urn:schemas-microsoft-com:office:smarttags" w:element="PersonName">
-        <w:r>
-          <w:t>l</w:t>
-        </w:r>
-      </w:smartTag>
-      <w:r>
-        <w:t>ume numbers of journa</w:t>
-      </w:r>
-      <w:smartTag w:uri="urn:schemas-microsoft-com:office:smarttags" w:element="PersonName">
-        <w:r>
-          <w:t>l</w:t>
-        </w:r>
-      </w:smartTag>
-      <w:r>
-        <w:t>s and exact ranges of abstracts you have searched. These detai</w:t>
-      </w:r>
-      <w:smartTag w:uri="urn:schemas-microsoft-com:office:smarttags" w:element="PersonName">
-        <w:r>
-          <w:t>l</w:t>
-        </w:r>
-      </w:smartTag>
-      <w:r>
-        <w:t>s must be precise enough for anyone fo</w:t>
-      </w:r>
-      <w:smartTag w:uri="urn:schemas-microsoft-com:office:smarttags" w:element="PersonName">
-        <w:r>
-          <w:t>l</w:t>
-        </w:r>
-      </w:smartTag>
-      <w:smartTag w:uri="urn:schemas-microsoft-com:office:smarttags" w:element="PersonName">
-        <w:r>
-          <w:t>l</w:t>
-        </w:r>
-      </w:smartTag>
-      <w:r>
-        <w:t>owing up your work to avoid searching the same materia</w:t>
-      </w:r>
-      <w:smartTag w:uri="urn:schemas-microsoft-com:office:smarttags" w:element="PersonName">
-        <w:r>
-          <w:t>l</w:t>
-        </w:r>
-      </w:smartTag>
-      <w:r>
-        <w:t>. If searching computer data bases, inc</w:t>
-      </w:r>
-      <w:smartTag w:uri="urn:schemas-microsoft-com:office:smarttags" w:element="PersonName">
-        <w:r>
-          <w:t>l</w:t>
-        </w:r>
-      </w:smartTag>
-      <w:r>
-        <w:t>uding the CD-ROM data bases avai</w:t>
-      </w:r>
-      <w:smartTag w:uri="urn:schemas-microsoft-com:office:smarttags" w:element="PersonName">
-        <w:r>
-          <w:t>l</w:t>
-        </w:r>
-      </w:smartTag>
-      <w:r>
-        <w:t>ab</w:t>
-      </w:r>
-      <w:smartTag w:uri="urn:schemas-microsoft-com:office:smarttags" w:element="PersonName">
-        <w:r>
-          <w:t>l</w:t>
-        </w:r>
-      </w:smartTag>
-      <w:r>
-        <w:t xml:space="preserve">e in the </w:t>
-      </w:r>
-      <w:smartTag w:uri="urn:schemas-microsoft-com:office:smarttags" w:element="PersonName">
-        <w:r>
-          <w:t>l</w:t>
-        </w:r>
-      </w:smartTag>
-      <w:r>
-        <w:t>ibrary, then give precise detai</w:t>
-      </w:r>
-      <w:smartTag w:uri="urn:schemas-microsoft-com:office:smarttags" w:element="PersonName">
-        <w:r>
-          <w:t>l</w:t>
-        </w:r>
-      </w:smartTag>
-      <w:r>
-        <w:t xml:space="preserve">s of the search keys used. Perhaps a printed copy of the session/s as an appendix might show this clearly. </w:t>
-      </w:r>
-      <w:r>
-        <w:t xml:space="preserve"> A new idea for a project is usually not entirely new. The project may try to apply an existing technology in a new area or for a different type of </w:t>
-      </w:r>
-      <w:proofErr w:type="gramStart"/>
-      <w:r>
-        <w:t>customer, or</w:t>
-      </w:r>
-      <w:proofErr w:type="gramEnd"/>
-      <w:r>
-        <w:t xml:space="preserve"> enhance or specialize the current functionality of the technology.</w:t>
-      </w:r>
-    </w:p>
-    <w:p>
-      <w:r>
-        <w:t xml:space="preserve">As a result of your literature review you should be able to elaborate on the limitations of existing methods of solution for your </w:t>
-      </w:r>
-      <w:proofErr w:type="gramStart"/>
-      <w:r>
-        <w:t>particular problem</w:t>
-      </w:r>
-      <w:proofErr w:type="gramEnd"/>
-      <w:r>
-        <w:t>.</w:t>
-      </w:r>
-    </w:p>
-    <w:p>
-      <w:pPr>
-        <w:pStyle w:val="SectionHeading1"/>
-      </w:pPr>
-      <w:bookmarkStart w:id="78" w:name="_Toc125879211"/>
-      <w:bookmarkStart w:id="79" w:name="_Toc25923313"/>
-      <w:r>
-        <w:t>Insert Pictures</w:t>
-      </w:r>
-      <w:bookmarkEnd w:id="74"/>
-      <w:bookmarkEnd w:id="75"/>
-      <w:bookmarkEnd w:id="76"/>
-      <w:bookmarkEnd w:id="78"/>
-      <w:bookmarkEnd w:id="79"/>
     </w:p>
     <w:p>
       <w:r>
@@ -5543,35 +5521,22 @@
       <w:pPr>
         <w:pStyle w:val="FigureandTableCaption"/>
       </w:pPr>
-      <w:bookmarkStart w:id="80" w:name="_Toc125880397"/>
+      <w:bookmarkStart w:id="74" w:name="_Toc125880397"/>
       <w:r>
         <w:t xml:space="preserve">Figure </w:t>
       </w:r>
-      <w:r>
-        <w:fldChar w:fldCharType="begin"/>
-      </w:r>
-      <w:r>
-        <w:instrText xml:space="preserve"> SEQ Figure \* ARABIC </w:instrText>
-      </w:r>
-      <w:r>
-        <w:fldChar w:fldCharType="separate"/>
-      </w:r>
-      <w:r>
-        <w:rPr>
-          <w:noProof/>
-        </w:rPr>
-        <w:t>1</w:t>
-      </w:r>
-      <w:r>
-        <w:rPr>
-          <w:noProof/>
-        </w:rPr>
-        <w:fldChar w:fldCharType="end"/>
-      </w:r>
+      <w:fldSimple w:instr=" SEQ Figure \* ARABIC ">
+        <w:r>
+          <w:rPr>
+            <w:noProof/>
+          </w:rPr>
+          <w:t>1</w:t>
+        </w:r>
+      </w:fldSimple>
       <w:r>
         <w:t>: Microsoft XP</w:t>
       </w:r>
-      <w:bookmarkEnd w:id="80"/>
+      <w:bookmarkEnd w:id="74"/>
     </w:p>
     <w:p>
       <w:r>
@@ -5606,9 +5571,9 @@
       <w:pPr>
         <w:pStyle w:val="SectionHeading1"/>
       </w:pPr>
-      <w:bookmarkStart w:id="81" w:name="_Toc125874076"/>
-      <w:bookmarkStart w:id="82" w:name="_Toc125879212"/>
-      <w:bookmarkStart w:id="83" w:name="_Toc25923314"/>
+      <w:bookmarkStart w:id="75" w:name="_Toc125874076"/>
+      <w:bookmarkStart w:id="76" w:name="_Toc125879212"/>
+      <w:bookmarkStart w:id="77" w:name="_Toc25923314"/>
       <w:r>
         <w:t>Insert Tab</w:t>
       </w:r>
@@ -5620,9 +5585,9 @@
       <w:r>
         <w:t>es</w:t>
       </w:r>
-      <w:bookmarkEnd w:id="81"/>
-      <w:bookmarkEnd w:id="82"/>
-      <w:bookmarkEnd w:id="83"/>
+      <w:bookmarkEnd w:id="75"/>
+      <w:bookmarkEnd w:id="76"/>
+      <w:bookmarkEnd w:id="77"/>
     </w:p>
     <w:p>
       <w:r>
@@ -5641,35 +5606,22 @@
       <w:pPr>
         <w:pStyle w:val="FigureandTableCaption"/>
       </w:pPr>
-      <w:bookmarkStart w:id="84" w:name="_Toc125880862"/>
+      <w:bookmarkStart w:id="78" w:name="_Toc125880862"/>
       <w:r>
         <w:t xml:space="preserve">Table </w:t>
       </w:r>
-      <w:r>
-        <w:fldChar w:fldCharType="begin"/>
-      </w:r>
-      <w:r>
-        <w:instrText xml:space="preserve"> SEQ Table \* ARABIC </w:instrText>
-      </w:r>
-      <w:r>
-        <w:fldChar w:fldCharType="separate"/>
-      </w:r>
-      <w:r>
-        <w:rPr>
-          <w:noProof/>
-        </w:rPr>
-        <w:t>1</w:t>
-      </w:r>
-      <w:r>
-        <w:rPr>
-          <w:noProof/>
-        </w:rPr>
-        <w:fldChar w:fldCharType="end"/>
-      </w:r>
+      <w:fldSimple w:instr=" SEQ Table \* ARABIC ">
+        <w:r>
+          <w:rPr>
+            <w:noProof/>
+          </w:rPr>
+          <w:t>1</w:t>
+        </w:r>
+      </w:fldSimple>
       <w:r>
         <w:t>: Microsoft Office.</w:t>
       </w:r>
-      <w:bookmarkEnd w:id="84"/>
+      <w:bookmarkEnd w:id="78"/>
     </w:p>
     <w:tbl>
       <w:tblPr>
@@ -5886,36 +5838,36 @@
       <w:pPr>
         <w:pStyle w:val="ChapterNumber"/>
       </w:pPr>
-      <w:bookmarkStart w:id="85" w:name="_Toc125874077"/>
-      <w:bookmarkStart w:id="86" w:name="_Toc125879213"/>
-      <w:bookmarkStart w:id="87" w:name="_Toc25923315"/>
+      <w:bookmarkStart w:id="79" w:name="_Toc125874077"/>
+      <w:bookmarkStart w:id="80" w:name="_Toc125879213"/>
+      <w:bookmarkStart w:id="81" w:name="_Toc25923315"/>
+      <w:bookmarkEnd w:id="79"/>
+      <w:bookmarkEnd w:id="80"/>
+      <w:bookmarkEnd w:id="81"/>
+    </w:p>
+    <w:p>
+      <w:pPr>
+        <w:pStyle w:val="CHAPTERHEADING"/>
+      </w:pPr>
+      <w:bookmarkStart w:id="82" w:name="_Toc25923316"/>
+      <w:r>
+        <w:t>New Ideas</w:t>
+      </w:r>
+      <w:bookmarkStart w:id="83" w:name="_Toc125874078"/>
+      <w:bookmarkStart w:id="84" w:name="_Toc125879214"/>
+      <w:bookmarkEnd w:id="82"/>
+    </w:p>
+    <w:p>
+      <w:pPr>
+        <w:pStyle w:val="SectionHeading1"/>
+      </w:pPr>
+      <w:bookmarkStart w:id="85" w:name="_Toc25923317"/>
+      <w:r>
+        <w:t>Introduction</w:t>
+      </w:r>
+      <w:bookmarkEnd w:id="83"/>
+      <w:bookmarkEnd w:id="84"/>
       <w:bookmarkEnd w:id="85"/>
-      <w:bookmarkEnd w:id="86"/>
-      <w:bookmarkEnd w:id="87"/>
-    </w:p>
-    <w:p>
-      <w:pPr>
-        <w:pStyle w:val="CHAPTERHEADING"/>
-      </w:pPr>
-      <w:bookmarkStart w:id="88" w:name="_Toc25923316"/>
-      <w:r>
-        <w:t>New Ideas</w:t>
-      </w:r>
-      <w:bookmarkStart w:id="89" w:name="_Toc125874078"/>
-      <w:bookmarkStart w:id="90" w:name="_Toc125879214"/>
-      <w:bookmarkEnd w:id="88"/>
-    </w:p>
-    <w:p>
-      <w:pPr>
-        <w:pStyle w:val="SectionHeading1"/>
-      </w:pPr>
-      <w:bookmarkStart w:id="91" w:name="_Toc25923317"/>
-      <w:r>
-        <w:t>Introduction</w:t>
-      </w:r>
-      <w:bookmarkEnd w:id="89"/>
-      <w:bookmarkEnd w:id="90"/>
-      <w:bookmarkEnd w:id="91"/>
     </w:p>
     <w:p>
       <w:r>
@@ -6181,14 +6133,14 @@
       <w:pPr>
         <w:pStyle w:val="ChapterNumber"/>
       </w:pPr>
-      <w:bookmarkStart w:id="92" w:name="_Toc25923318"/>
-      <w:bookmarkEnd w:id="92"/>
+      <w:bookmarkStart w:id="86" w:name="_Toc25923318"/>
+      <w:bookmarkEnd w:id="86"/>
     </w:p>
     <w:p>
       <w:pPr>
         <w:pStyle w:val="CHAPTERHEADING"/>
       </w:pPr>
-      <w:bookmarkStart w:id="93" w:name="_Toc25923319"/>
+      <w:bookmarkStart w:id="87" w:name="_Toc25923319"/>
       <w:r>
         <w:t xml:space="preserve">IMPLEMENTATION </w:t>
       </w:r>
@@ -6198,17 +6150,17 @@
       <w:r>
         <w:t xml:space="preserve"> INVESTIGATION</w:t>
       </w:r>
-      <w:bookmarkEnd w:id="93"/>
+      <w:bookmarkEnd w:id="87"/>
     </w:p>
     <w:p>
       <w:pPr>
         <w:pStyle w:val="SectionHeading1"/>
       </w:pPr>
-      <w:bookmarkStart w:id="94" w:name="_Toc25923320"/>
+      <w:bookmarkStart w:id="88" w:name="_Toc25923320"/>
       <w:r>
         <w:t>Introduction</w:t>
       </w:r>
-      <w:bookmarkEnd w:id="94"/>
+      <w:bookmarkEnd w:id="88"/>
     </w:p>
     <w:p>
       <w:r>
@@ -6297,206 +6249,206 @@
       <w:pPr>
         <w:pStyle w:val="ChapterNumber"/>
       </w:pPr>
-      <w:bookmarkStart w:id="95" w:name="_Toc25923321"/>
+      <w:bookmarkStart w:id="89" w:name="_Toc25923321"/>
+      <w:bookmarkEnd w:id="89"/>
+    </w:p>
+    <w:p>
+      <w:pPr>
+        <w:pStyle w:val="CHAPTERHEADING"/>
+      </w:pPr>
+      <w:bookmarkStart w:id="90" w:name="_Toc25923322"/>
+      <w:r>
+        <w:t>RESULTS / DISCUSSION</w:t>
+      </w:r>
+      <w:bookmarkEnd w:id="90"/>
+    </w:p>
+    <w:p>
+      <w:pPr>
+        <w:pStyle w:val="SectionHeading1"/>
+      </w:pPr>
+      <w:bookmarkStart w:id="91" w:name="_Toc25923323"/>
+      <w:r>
+        <w:t>Introduction</w:t>
+      </w:r>
+      <w:bookmarkEnd w:id="91"/>
+    </w:p>
+    <w:p>
+      <w:r>
+        <w:t xml:space="preserve">The technique developed </w:t>
+      </w:r>
+      <w:r>
+        <w:t>in</w:t>
+      </w:r>
+      <w:r>
+        <w:t xml:space="preserve"> your project is supposed to show improvement on techniques previously available. </w:t>
+      </w:r>
+      <w:proofErr w:type="gramStart"/>
+      <w:r>
+        <w:t>Therefore</w:t>
+      </w:r>
+      <w:proofErr w:type="gramEnd"/>
+      <w:r>
+        <w:t xml:space="preserve"> it may be necessary to spend time investigating whether this is true. Perhaps you need to set up some sort of quantitative test and do a </w:t>
+      </w:r>
+      <w:smartTag w:uri="urn:schemas-microsoft-com:office:smarttags" w:element="PersonName">
+        <w:r>
+          <w:t>l</w:t>
+        </w:r>
+      </w:smartTag>
+      <w:r>
+        <w:t>itt</w:t>
+      </w:r>
+      <w:smartTag w:uri="urn:schemas-microsoft-com:office:smarttags" w:element="PersonName">
+        <w:r>
+          <w:t>l</w:t>
+        </w:r>
+      </w:smartTag>
+      <w:r>
+        <w:t>e statistica</w:t>
+      </w:r>
+      <w:smartTag w:uri="urn:schemas-microsoft-com:office:smarttags" w:element="PersonName">
+        <w:r>
+          <w:t>l</w:t>
+        </w:r>
+      </w:smartTag>
+      <w:r>
+        <w:t xml:space="preserve"> ana</w:t>
+      </w:r>
+      <w:smartTag w:uri="urn:schemas-microsoft-com:office:smarttags" w:element="PersonName">
+        <w:r>
+          <w:t>l</w:t>
+        </w:r>
+      </w:smartTag>
+      <w:r>
+        <w:t xml:space="preserve">ysis to confirm the improvement. </w:t>
+      </w:r>
+      <w:r>
+        <w:t xml:space="preserve">This chapter will provide evidence, from the tests that you carry out, of the outcomes of </w:t>
+      </w:r>
+      <w:r>
+        <w:t>your</w:t>
+      </w:r>
+      <w:r>
+        <w:t xml:space="preserve"> </w:t>
+      </w:r>
+      <w:r>
+        <w:t>project.</w:t>
+      </w:r>
+    </w:p>
+    <w:p>
+      <w:r>
+        <w:t xml:space="preserve">Explain </w:t>
+      </w:r>
+      <w:r>
+        <w:t>the</w:t>
+      </w:r>
+      <w:r>
+        <w:t xml:space="preserve"> success and</w:t>
+      </w:r>
+      <w:r>
+        <w:t xml:space="preserve"> limitations of your work </w:t>
+      </w:r>
+      <w:r>
+        <w:t>and show how this relates to the aims and objectives set out in the introduction</w:t>
+      </w:r>
+      <w:r>
+        <w:t>.</w:t>
+      </w:r>
+    </w:p>
+    <w:p>
+      <w:pPr>
+        <w:pStyle w:val="ChapterNumber"/>
+      </w:pPr>
+      <w:bookmarkStart w:id="92" w:name="_Toc25923324"/>
+      <w:bookmarkEnd w:id="92"/>
+    </w:p>
+    <w:p>
+      <w:pPr>
+        <w:pStyle w:val="CHAPTERHEADING"/>
+      </w:pPr>
+      <w:bookmarkStart w:id="93" w:name="_Toc25923325"/>
+      <w:r>
+        <w:t>CONCLUSIONS / FUTURE WORK</w:t>
+      </w:r>
+      <w:bookmarkEnd w:id="93"/>
+    </w:p>
+    <w:p>
+      <w:pPr>
+        <w:pStyle w:val="Heading2"/>
+      </w:pPr>
+      <w:bookmarkStart w:id="94" w:name="_Toc25923326"/>
+      <w:r>
+        <w:t>Conclusions</w:t>
+      </w:r>
+      <w:bookmarkEnd w:id="94"/>
+    </w:p>
+    <w:p>
+      <w:r>
+        <w:t xml:space="preserve">Whatever it was that your results showed should be summarised here. </w:t>
+      </w:r>
+      <w:r>
+        <w:t>Your project or may or may not have achieved all that you set out to at the start.</w:t>
+      </w:r>
+    </w:p>
+    <w:p>
+      <w:r>
+        <w:t>This is your opportunity to conclude whether the project was a ‘success’ and how it might have been tackled differently in hindsight.</w:t>
+      </w:r>
+    </w:p>
+    <w:p>
+      <w:pPr>
+        <w:pStyle w:val="Heading2"/>
+      </w:pPr>
+      <w:bookmarkStart w:id="95" w:name="_Toc25923327"/>
+      <w:r>
+        <w:t>Future work</w:t>
+      </w:r>
       <w:bookmarkEnd w:id="95"/>
     </w:p>
     <w:p>
-      <w:pPr>
-        <w:pStyle w:val="CHAPTERHEADING"/>
-      </w:pPr>
-      <w:bookmarkStart w:id="96" w:name="_Toc25923322"/>
-      <w:r>
-        <w:t>RESULTS / DISCUSSION</w:t>
+      <w:r>
+        <w:t>In either case there should be some reference to future work, either to forward and expand on the successful outcome or to test ways of overcoming the shortfall in your ideas that didn't work out quite as expected but there should be something that shows you can see further implications of what you have achieved.</w:t>
+      </w:r>
+    </w:p>
+    <w:p>
+      <w:pPr>
+        <w:pStyle w:val="Heading2"/>
+      </w:pPr>
+      <w:bookmarkStart w:id="96" w:name="_Toc25923328"/>
+      <w:r>
+        <w:t>Legal, Social, Ethical and Professional Issues</w:t>
       </w:r>
       <w:bookmarkEnd w:id="96"/>
     </w:p>
     <w:p>
-      <w:pPr>
-        <w:pStyle w:val="SectionHeading1"/>
-      </w:pPr>
-      <w:bookmarkStart w:id="97" w:name="_Toc25923323"/>
-      <w:r>
-        <w:t>Introduction</w:t>
+      <w:r>
+        <w:t xml:space="preserve">This </w:t>
+      </w:r>
+      <w:r>
+        <w:t>section</w:t>
+      </w:r>
+      <w:r>
+        <w:t xml:space="preserve"> should include a discussion of the four </w:t>
+      </w:r>
+      <w:r>
+        <w:t xml:space="preserve">LESPIs </w:t>
+      </w:r>
+      <w:r>
+        <w:t xml:space="preserve">and the way in which you project has/will/could impact on each. </w:t>
+      </w:r>
+    </w:p>
+    <w:p>
+      <w:pPr>
+        <w:pStyle w:val="Heading2"/>
+      </w:pPr>
+      <w:bookmarkStart w:id="97" w:name="_Toc25923329"/>
+      <w:r>
+        <w:t>Synoptic Reflections</w:t>
       </w:r>
       <w:bookmarkEnd w:id="97"/>
     </w:p>
     <w:p>
       <w:r>
-        <w:t xml:space="preserve">The technique developed </w:t>
-      </w:r>
-      <w:r>
-        <w:t>in</w:t>
-      </w:r>
-      <w:r>
-        <w:t xml:space="preserve"> your project is supposed to show improvement on techniques previously available. </w:t>
-      </w:r>
-      <w:proofErr w:type="gramStart"/>
-      <w:r>
-        <w:t>Therefore</w:t>
-      </w:r>
-      <w:proofErr w:type="gramEnd"/>
-      <w:r>
-        <w:t xml:space="preserve"> it may be necessary to spend time investigating whether this is true. Perhaps you need to set up some sort of quantitative test and do a </w:t>
-      </w:r>
-      <w:smartTag w:uri="urn:schemas-microsoft-com:office:smarttags" w:element="PersonName">
-        <w:r>
-          <w:t>l</w:t>
-        </w:r>
-      </w:smartTag>
-      <w:r>
-        <w:t>itt</w:t>
-      </w:r>
-      <w:smartTag w:uri="urn:schemas-microsoft-com:office:smarttags" w:element="PersonName">
-        <w:r>
-          <w:t>l</w:t>
-        </w:r>
-      </w:smartTag>
-      <w:r>
-        <w:t>e statistica</w:t>
-      </w:r>
-      <w:smartTag w:uri="urn:schemas-microsoft-com:office:smarttags" w:element="PersonName">
-        <w:r>
-          <w:t>l</w:t>
-        </w:r>
-      </w:smartTag>
-      <w:r>
-        <w:t xml:space="preserve"> ana</w:t>
-      </w:r>
-      <w:smartTag w:uri="urn:schemas-microsoft-com:office:smarttags" w:element="PersonName">
-        <w:r>
-          <w:t>l</w:t>
-        </w:r>
-      </w:smartTag>
-      <w:r>
-        <w:t xml:space="preserve">ysis to confirm the improvement. </w:t>
-      </w:r>
-      <w:r>
-        <w:t xml:space="preserve">This chapter will provide evidence, from the tests that you carry out, of the outcomes of </w:t>
-      </w:r>
-      <w:r>
-        <w:t>your</w:t>
-      </w:r>
-      <w:r>
-        <w:t xml:space="preserve"> </w:t>
-      </w:r>
-      <w:r>
-        <w:t>project.</w:t>
-      </w:r>
-    </w:p>
-    <w:p>
-      <w:r>
-        <w:t xml:space="preserve">Explain </w:t>
-      </w:r>
-      <w:r>
-        <w:t>the</w:t>
-      </w:r>
-      <w:r>
-        <w:t xml:space="preserve"> success and</w:t>
-      </w:r>
-      <w:r>
-        <w:t xml:space="preserve"> limitations of your work </w:t>
-      </w:r>
-      <w:r>
-        <w:t>and show how this relates to the aims and objectives set out in the introduction</w:t>
-      </w:r>
-      <w:r>
-        <w:t>.</w:t>
-      </w:r>
-    </w:p>
-    <w:p>
-      <w:pPr>
-        <w:pStyle w:val="ChapterNumber"/>
-      </w:pPr>
-      <w:bookmarkStart w:id="98" w:name="_Toc25923324"/>
-      <w:bookmarkEnd w:id="98"/>
-    </w:p>
-    <w:p>
-      <w:pPr>
-        <w:pStyle w:val="CHAPTERHEADING"/>
-      </w:pPr>
-      <w:bookmarkStart w:id="99" w:name="_Toc25923325"/>
-      <w:r>
-        <w:t>CONCLUSIONS / FUTURE WORK</w:t>
-      </w:r>
-      <w:bookmarkEnd w:id="99"/>
-    </w:p>
-    <w:p>
-      <w:pPr>
-        <w:pStyle w:val="Heading2"/>
-      </w:pPr>
-      <w:bookmarkStart w:id="100" w:name="_Toc25923326"/>
-      <w:r>
-        <w:t>Conclusions</w:t>
-      </w:r>
-      <w:bookmarkEnd w:id="100"/>
-    </w:p>
-    <w:p>
-      <w:r>
-        <w:t xml:space="preserve">Whatever it was that your results showed should be summarised here. </w:t>
-      </w:r>
-      <w:r>
-        <w:t>Your project or may or may not have achieved all that you set out to at the start.</w:t>
-      </w:r>
-    </w:p>
-    <w:p>
-      <w:r>
-        <w:t>This is your opportunity to conclude whether the project was a ‘success’ and how it might have been tackled differently in hindsight.</w:t>
-      </w:r>
-    </w:p>
-    <w:p>
-      <w:pPr>
-        <w:pStyle w:val="Heading2"/>
-      </w:pPr>
-      <w:bookmarkStart w:id="101" w:name="_Toc25923327"/>
-      <w:r>
-        <w:t>Future work</w:t>
-      </w:r>
-      <w:bookmarkEnd w:id="101"/>
-    </w:p>
-    <w:p>
-      <w:r>
-        <w:t>In either case there should be some reference to future work, either to forward and expand on the successful outcome or to test ways of overcoming the shortfall in your ideas that didn't work out quite as expected but there should be something that shows you can see further implications of what you have achieved.</w:t>
-      </w:r>
-    </w:p>
-    <w:p>
-      <w:pPr>
-        <w:pStyle w:val="Heading2"/>
-      </w:pPr>
-      <w:bookmarkStart w:id="102" w:name="_Toc25923328"/>
-      <w:r>
-        <w:t>Legal, Social, Ethical and Professional Issues</w:t>
-      </w:r>
-      <w:bookmarkEnd w:id="102"/>
-    </w:p>
-    <w:p>
-      <w:r>
-        <w:t xml:space="preserve">This </w:t>
-      </w:r>
-      <w:r>
-        <w:t>section</w:t>
-      </w:r>
-      <w:r>
-        <w:t xml:space="preserve"> should include a discussion of the four </w:t>
-      </w:r>
-      <w:r>
-        <w:t xml:space="preserve">LESPIs </w:t>
-      </w:r>
-      <w:r>
-        <w:t xml:space="preserve">and the way in which you project has/will/could impact on each. </w:t>
-      </w:r>
-    </w:p>
-    <w:p>
-      <w:pPr>
-        <w:pStyle w:val="Heading2"/>
-      </w:pPr>
-      <w:bookmarkStart w:id="103" w:name="_Toc25923329"/>
-      <w:r>
-        <w:t>Synoptic Reflections</w:t>
-      </w:r>
-      <w:bookmarkEnd w:id="103"/>
-    </w:p>
-    <w:p>
-      <w:r>
         <w:t>This section will comprise of a reflection on the project in relation to employment aspirations and the skills that you have developed towards this through engagement with the project.</w:t>
       </w:r>
     </w:p>
@@ -6504,13 +6456,13 @@
       <w:pPr>
         <w:pStyle w:val="PageHeadings"/>
       </w:pPr>
-      <w:bookmarkStart w:id="104" w:name="_Toc124922237"/>
-      <w:bookmarkStart w:id="105" w:name="_Toc25923330"/>
+      <w:bookmarkStart w:id="98" w:name="_Toc25923330"/>
+      <w:bookmarkStart w:id="99" w:name="_Toc124922237"/>
       <w:r>
         <w:lastRenderedPageBreak/>
         <w:t>ReferenceS</w:t>
       </w:r>
-      <w:bookmarkEnd w:id="105"/>
+      <w:bookmarkEnd w:id="98"/>
     </w:p>
     <w:p>
       <w:pPr>
@@ -6898,13 +6850,13 @@
       <w:pPr>
         <w:pStyle w:val="PageHeadings"/>
       </w:pPr>
-      <w:bookmarkStart w:id="106" w:name="_Toc25923331"/>
+      <w:bookmarkStart w:id="100" w:name="_Toc25923331"/>
       <w:r>
         <w:lastRenderedPageBreak/>
         <w:t>Bibliography</w:t>
       </w:r>
-      <w:bookmarkEnd w:id="104"/>
-      <w:bookmarkEnd w:id="106"/>
+      <w:bookmarkEnd w:id="99"/>
+      <w:bookmarkEnd w:id="100"/>
     </w:p>
     <w:p>
       <w:pPr>
@@ -7320,16 +7272,16 @@
       <w:pPr>
         <w:pStyle w:val="PageHeadings"/>
       </w:pPr>
-      <w:bookmarkStart w:id="107" w:name="_Toc125788025"/>
-      <w:bookmarkStart w:id="108" w:name="_Toc125788076"/>
-      <w:bookmarkStart w:id="109" w:name="_Toc25923332"/>
+      <w:bookmarkStart w:id="101" w:name="_Toc125788025"/>
+      <w:bookmarkStart w:id="102" w:name="_Toc125788076"/>
+      <w:bookmarkStart w:id="103" w:name="_Toc25923332"/>
       <w:r>
         <w:lastRenderedPageBreak/>
         <w:t>Appendix A</w:t>
       </w:r>
-      <w:bookmarkEnd w:id="107"/>
-      <w:bookmarkEnd w:id="108"/>
-      <w:bookmarkEnd w:id="109"/>
+      <w:bookmarkEnd w:id="101"/>
+      <w:bookmarkEnd w:id="102"/>
+      <w:bookmarkEnd w:id="103"/>
     </w:p>
     <w:p>
       <w:r>
@@ -13834,6 +13786,8 @@
     <w:lsdException w:name="Table Subtle 2" w:semiHidden="1" w:unhideWhenUsed="1"/>
     <w:lsdException w:name="Table Web 1" w:semiHidden="1" w:unhideWhenUsed="1"/>
     <w:lsdException w:name="Table Web 2" w:semiHidden="1" w:unhideWhenUsed="1"/>
+    <w:lsdException w:name="Table Web 3" w:semiHidden="1" w:unhideWhenUsed="1"/>
+    <w:lsdException w:name="Table Theme" w:semiHidden="1" w:unhideWhenUsed="1"/>
     <w:lsdException w:name="Placeholder Text" w:semiHidden="1" w:uiPriority="99"/>
     <w:lsdException w:name="No Spacing" w:uiPriority="1" w:qFormat="1"/>
     <w:lsdException w:name="Light Shading" w:uiPriority="60"/>

</xml_diff>